<commit_message>
chore: image example + handle case without client sending width and height
</commit_message>
<xml_diff>
--- a/examples/image/image_example.docx
+++ b/examples/image/image_example.docx
@@ -29,69 +29,7 @@
       </w:pPr>
       <w:r>
         <w:rPr/>
-      </w:r>
-    </w:p>
-    <w:p>
-      <w:pPr>
-        <w:pStyle w:val="Normal"/>
-        <w:bidi w:val="0"/>
-        <w:spacing w:before="480" w:after="0"/>
-        <w:ind w:hanging="0" w:start="0"/>
-        <w:jc w:val="start"/>
-        <w:rPr/>
-      </w:pPr>
-      <w:r>
-        <w:rPr/>
-        <w:t>Premiere :</w:t>
-      </w:r>
-    </w:p>
-    <w:p>
-      <w:pPr>
-        <w:pStyle w:val="Normal"/>
-        <w:bidi w:val="0"/>
-        <w:spacing w:before="480" w:after="0"/>
-        <w:ind w:hanging="0" w:start="0"/>
-        <w:jc w:val="start"/>
-        <w:rPr/>
-      </w:pPr>
-      <w:r>
-        <w:rPr/>
-        <w:t>{IMAGE injectImg('image</w:t>
-      </w:r>
-      <w:r>
-        <w:rPr/>
-        <w:t>_1</w:t>
-      </w:r>
-      <w:r>
-        <w:rPr/>
-        <w:t>')}</w:t>
-      </w:r>
-    </w:p>
-    <w:p>
-      <w:pPr>
-        <w:pStyle w:val="Normal"/>
-        <w:bidi w:val="0"/>
-        <w:spacing w:before="480" w:after="0"/>
-        <w:ind w:hanging="0" w:start="0"/>
-        <w:jc w:val="start"/>
-        <w:rPr/>
-      </w:pPr>
-      <w:r>
-        <w:rPr/>
-      </w:r>
-    </w:p>
-    <w:p>
-      <w:pPr>
-        <w:pStyle w:val="Normal"/>
-        <w:bidi w:val="0"/>
-        <w:spacing w:before="480" w:after="0"/>
-        <w:ind w:hanging="0" w:start="0"/>
-        <w:jc w:val="start"/>
-        <w:rPr/>
-      </w:pPr>
-      <w:r>
-        <w:rPr/>
-        <w:t>deuxieme :</w:t>
+        <w:t>{IMAGE injectImg('image_1')}</w:t>
       </w:r>
     </w:p>
     <w:p>
@@ -1503,8 +1441,8 @@
       <w:spacing w:val="5"/>
     </w:rPr>
   </w:style>
-  <w:style w:type="character" w:styleId="Textesource">
-    <w:name w:val="Texte source"/>
+  <w:style w:type="character" w:styleId="Textesourceuser">
+    <w:name w:val="Texte source (user)"/>
     <w:qFormat/>
     <w:rPr>
       <w:rFonts w:ascii="Liberation Mono" w:hAnsi="Liberation Mono" w:eastAsia="NSimSun" w:cs="Liberation Mono"/>
@@ -1583,8 +1521,8 @@
       <w:szCs w:val="28"/>
     </w:rPr>
   </w:style>
-  <w:style w:type="paragraph" w:styleId="En-tteetpieddepageuser">
-    <w:name w:val="En-tête et pied de page (user)"/>
+  <w:style w:type="paragraph" w:styleId="En-tteetpieddepage">
+    <w:name w:val="En-tête et pied de page"/>
     <w:basedOn w:val="Normal"/>
     <w:qFormat/>
     <w:pPr>
@@ -1597,8 +1535,8 @@
     </w:pPr>
     <w:rPr/>
   </w:style>
-  <w:style w:type="paragraph" w:styleId="En-tteetpieddepage">
-    <w:name w:val="En-tête et pied de page"/>
+  <w:style w:type="paragraph" w:styleId="En-tteetpieddepageuser">
+    <w:name w:val="En-tête et pied de page (user)"/>
     <w:basedOn w:val="Normal"/>
     <w:qFormat/>
     <w:pPr>
@@ -1918,7 +1856,7 @@
   </w:style>
   <w:style w:type="paragraph" w:styleId="IndexHeading">
     <w:name w:val="index heading"/>
-    <w:basedOn w:val="Titreuser"/>
+    <w:basedOn w:val="Titre"/>
     <w:pPr>
       <w:suppressLineNumbers/>
       <w:ind w:hanging="0" w:start="0"/>
@@ -1940,8 +1878,8 @@
     </w:pPr>
     <w:rPr/>
   </w:style>
-  <w:style w:type="paragraph" w:styleId="Texteprformat">
-    <w:name w:val="Texte préformaté"/>
+  <w:style w:type="paragraph" w:styleId="Texteprformatuser">
+    <w:name w:val="Texte préformaté (user)"/>
     <w:basedOn w:val="Normal"/>
     <w:qFormat/>
     <w:pPr>
@@ -1953,8 +1891,8 @@
       <w:szCs w:val="20"/>
     </w:rPr>
   </w:style>
-  <w:style w:type="numbering" w:styleId="Pasdelisteuser">
-    <w:name w:val="Pas de liste (user)"/>
+  <w:style w:type="numbering" w:styleId="Pasdeliste">
+    <w:name w:val="Pas de liste"/>
     <w:qFormat/>
   </w:style>
 </w:styles>

</xml_diff>